<commit_message>
Especificação do requisito funcional RF31
</commit_message>
<xml_diff>
--- a/Docs/Documentos de Especificação de Requisitos/Mensagens.docx
+++ b/Docs/Documentos de Especificação de Requisitos/Mensagens.docx
@@ -427,6 +427,153 @@
                 <w:sz w:val="24"/>
               </w:rPr>
               <w:t>Autor</w:t>
+            </w:r>
+          </w:p>
+        </w:tc>
+      </w:tr>
+      <w:tr>
+        <w:tc>
+          <w:tcPr>
+            <w:tcW w:w="1309" w:type="dxa"/>
+            <w:tcBorders>
+              <w:top w:val="single" w:sz="4" w:space="0" w:color="00000A"/>
+              <w:left w:val="single" w:sz="4" w:space="0" w:color="00000A"/>
+              <w:bottom w:val="single" w:sz="4" w:space="0" w:color="00000A"/>
+              <w:right w:val="single" w:sz="4" w:space="0" w:color="00000A"/>
+            </w:tcBorders>
+            <w:shd w:val="clear" w:color="auto" w:fill="auto"/>
+            <w:tcMar>
+              <w:left w:w="108" w:type="dxa"/>
+            </w:tcMar>
+          </w:tcPr>
+          <w:p>
+            <w:pPr>
+              <w:spacing w:after="0"/>
+              <w:jc w:val="center"/>
+              <w:rPr>
+                <w:rFonts w:ascii="Times New Roman" w:hAnsi="Times New Roman" w:cs="Times New Roman"/>
+                <w:color w:val="000000"/>
+                <w:sz w:val="24"/>
+              </w:rPr>
+            </w:pPr>
+            <w:r>
+              <w:rPr>
+                <w:rFonts w:ascii="Times New Roman" w:hAnsi="Times New Roman" w:cs="Times New Roman"/>
+                <w:color w:val="000000"/>
+                <w:sz w:val="24"/>
+              </w:rPr>
+              <w:t>28/06</w:t>
+            </w:r>
+            <w:r>
+              <w:rPr>
+                <w:rFonts w:ascii="Times New Roman" w:hAnsi="Times New Roman" w:cs="Times New Roman"/>
+                <w:color w:val="000000"/>
+                <w:sz w:val="24"/>
+              </w:rPr>
+              <w:t>/2015</w:t>
+            </w:r>
+          </w:p>
+        </w:tc>
+        <w:tc>
+          <w:tcPr>
+            <w:tcW w:w="1417" w:type="dxa"/>
+            <w:tcBorders>
+              <w:top w:val="single" w:sz="4" w:space="0" w:color="00000A"/>
+              <w:left w:val="single" w:sz="4" w:space="0" w:color="00000A"/>
+              <w:bottom w:val="single" w:sz="4" w:space="0" w:color="00000A"/>
+              <w:right w:val="single" w:sz="4" w:space="0" w:color="00000A"/>
+            </w:tcBorders>
+            <w:shd w:val="clear" w:color="auto" w:fill="auto"/>
+            <w:tcMar>
+              <w:left w:w="108" w:type="dxa"/>
+            </w:tcMar>
+          </w:tcPr>
+          <w:p>
+            <w:pPr>
+              <w:spacing w:after="0"/>
+              <w:jc w:val="center"/>
+              <w:rPr>
+                <w:rFonts w:ascii="Times New Roman" w:hAnsi="Times New Roman" w:cs="Times New Roman"/>
+                <w:color w:val="000000"/>
+                <w:sz w:val="24"/>
+              </w:rPr>
+            </w:pPr>
+            <w:r>
+              <w:rPr>
+                <w:rFonts w:ascii="Times New Roman" w:hAnsi="Times New Roman" w:cs="Times New Roman"/>
+                <w:color w:val="000000"/>
+                <w:sz w:val="24"/>
+              </w:rPr>
+              <w:t>Inicial</w:t>
+            </w:r>
+          </w:p>
+        </w:tc>
+        <w:tc>
+          <w:tcPr>
+            <w:tcW w:w="3822" w:type="dxa"/>
+            <w:tcBorders>
+              <w:top w:val="single" w:sz="4" w:space="0" w:color="00000A"/>
+              <w:left w:val="single" w:sz="4" w:space="0" w:color="00000A"/>
+              <w:bottom w:val="single" w:sz="4" w:space="0" w:color="00000A"/>
+              <w:right w:val="single" w:sz="4" w:space="0" w:color="00000A"/>
+            </w:tcBorders>
+            <w:shd w:val="clear" w:color="auto" w:fill="auto"/>
+            <w:tcMar>
+              <w:left w:w="108" w:type="dxa"/>
+            </w:tcMar>
+          </w:tcPr>
+          <w:p>
+            <w:pPr>
+              <w:spacing w:after="0"/>
+              <w:jc w:val="both"/>
+              <w:rPr>
+                <w:rFonts w:ascii="Times New Roman" w:hAnsi="Times New Roman" w:cs="Times New Roman"/>
+                <w:color w:val="000000"/>
+                <w:sz w:val="24"/>
+              </w:rPr>
+            </w:pPr>
+            <w:r>
+              <w:rPr>
+                <w:rFonts w:ascii="Times New Roman" w:hAnsi="Times New Roman" w:cs="Times New Roman"/>
+                <w:color w:val="000000"/>
+                <w:sz w:val="24"/>
+              </w:rPr>
+              <w:t>Adição da mensagem M11.</w:t>
+            </w:r>
+            <w:bookmarkStart w:id="0" w:name="_GoBack"/>
+            <w:bookmarkEnd w:id="0"/>
+          </w:p>
+        </w:tc>
+        <w:tc>
+          <w:tcPr>
+            <w:tcW w:w="2163" w:type="dxa"/>
+            <w:tcBorders>
+              <w:top w:val="single" w:sz="4" w:space="0" w:color="00000A"/>
+              <w:left w:val="single" w:sz="4" w:space="0" w:color="00000A"/>
+              <w:bottom w:val="single" w:sz="4" w:space="0" w:color="00000A"/>
+              <w:right w:val="single" w:sz="4" w:space="0" w:color="00000A"/>
+            </w:tcBorders>
+            <w:shd w:val="clear" w:color="auto" w:fill="auto"/>
+            <w:tcMar>
+              <w:left w:w="108" w:type="dxa"/>
+            </w:tcMar>
+          </w:tcPr>
+          <w:p>
+            <w:pPr>
+              <w:spacing w:after="0"/>
+              <w:rPr>
+                <w:rFonts w:ascii="Times New Roman" w:hAnsi="Times New Roman" w:cs="Times New Roman"/>
+                <w:color w:val="000000"/>
+                <w:sz w:val="24"/>
+              </w:rPr>
+            </w:pPr>
+            <w:r>
+              <w:rPr>
+                <w:rFonts w:ascii="Times New Roman" w:hAnsi="Times New Roman" w:cs="Times New Roman"/>
+                <w:color w:val="000000"/>
+                <w:sz w:val="24"/>
+              </w:rPr>
+              <w:t>Lázaro</w:t>
             </w:r>
           </w:p>
         </w:tc>
@@ -838,11 +985,11 @@
           <w:rFonts w:cs="Times New Roman"/>
         </w:rPr>
       </w:pPr>
-      <w:bookmarkStart w:id="0" w:name="__RefHeading__1157_1606645963"/>
-      <w:bookmarkStart w:id="1" w:name="_Toc415476867"/>
-      <w:bookmarkStart w:id="2" w:name="_Toc416436803"/>
-      <w:bookmarkEnd w:id="0"/>
+      <w:bookmarkStart w:id="1" w:name="__RefHeading__1157_1606645963"/>
+      <w:bookmarkStart w:id="2" w:name="_Toc415476867"/>
+      <w:bookmarkStart w:id="3" w:name="_Toc416436803"/>
       <w:bookmarkEnd w:id="1"/>
+      <w:bookmarkEnd w:id="2"/>
       <w:r>
         <w:rPr>
           <w:rFonts w:cs="Times New Roman"/>
@@ -850,7 +997,7 @@
         <w:lastRenderedPageBreak/>
         <w:t>Descrição</w:t>
       </w:r>
-      <w:bookmarkEnd w:id="2"/>
+      <w:bookmarkEnd w:id="3"/>
     </w:p>
     <w:p>
       <w:pPr>
@@ -889,18 +1036,17 @@
           <w:shd w:val="clear" w:color="auto" w:fill="CCCCCC"/>
         </w:rPr>
       </w:pPr>
-      <w:bookmarkStart w:id="3" w:name="__RefHeading__1159_1606645963"/>
-      <w:bookmarkStart w:id="4" w:name="_Toc415476868"/>
-      <w:bookmarkStart w:id="5" w:name="__RefHeading__1161_1606645963"/>
-      <w:bookmarkStart w:id="6" w:name="_Toc415476869"/>
-      <w:bookmarkStart w:id="7" w:name="__RefHeading__1163_1606645963"/>
-      <w:bookmarkStart w:id="8" w:name="_Toc415476870"/>
-      <w:bookmarkStart w:id="9" w:name="__RefHeading__1165_1606645963"/>
-      <w:bookmarkStart w:id="10" w:name="_Toc415476871"/>
-      <w:bookmarkStart w:id="11" w:name="__RefHeading__1167_1606645963"/>
-      <w:bookmarkStart w:id="12" w:name="_Toc415476872"/>
-      <w:bookmarkStart w:id="13" w:name="_Toc416436804"/>
-      <w:bookmarkEnd w:id="3"/>
+      <w:bookmarkStart w:id="4" w:name="__RefHeading__1159_1606645963"/>
+      <w:bookmarkStart w:id="5" w:name="_Toc415476868"/>
+      <w:bookmarkStart w:id="6" w:name="__RefHeading__1161_1606645963"/>
+      <w:bookmarkStart w:id="7" w:name="_Toc415476869"/>
+      <w:bookmarkStart w:id="8" w:name="__RefHeading__1163_1606645963"/>
+      <w:bookmarkStart w:id="9" w:name="_Toc415476870"/>
+      <w:bookmarkStart w:id="10" w:name="__RefHeading__1165_1606645963"/>
+      <w:bookmarkStart w:id="11" w:name="_Toc415476871"/>
+      <w:bookmarkStart w:id="12" w:name="__RefHeading__1167_1606645963"/>
+      <w:bookmarkStart w:id="13" w:name="_Toc415476872"/>
+      <w:bookmarkStart w:id="14" w:name="_Toc416436804"/>
       <w:bookmarkEnd w:id="4"/>
       <w:bookmarkEnd w:id="5"/>
       <w:bookmarkEnd w:id="6"/>
@@ -910,6 +1056,7 @@
       <w:bookmarkEnd w:id="10"/>
       <w:bookmarkEnd w:id="11"/>
       <w:bookmarkEnd w:id="12"/>
+      <w:bookmarkEnd w:id="13"/>
       <w:r>
         <w:rPr>
           <w:rFonts w:cs="Times New Roman"/>
@@ -917,7 +1064,7 @@
         </w:rPr>
         <w:t>Mensagens</w:t>
       </w:r>
-      <w:bookmarkEnd w:id="13"/>
+      <w:bookmarkEnd w:id="14"/>
     </w:p>
     <w:tbl>
       <w:tblPr>
@@ -1264,15 +1411,23 @@
                 <w:sz w:val="24"/>
                 <w:szCs w:val="24"/>
               </w:rPr>
-              <w:t xml:space="preserve">de um gerente de sala </w:t>
-            </w:r>
-            <w:r>
-              <w:rPr>
-                <w:rFonts w:ascii="Times New Roman" w:hAnsi="Times New Roman" w:cs="Times New Roman"/>
-                <w:sz w:val="24"/>
-                <w:szCs w:val="24"/>
-              </w:rPr>
-              <w:t xml:space="preserve">ou de um micro controlador </w:t>
+              <w:t xml:space="preserve">de um gerente de sala, </w:t>
+            </w:r>
+            <w:r>
+              <w:rPr>
+                <w:rFonts w:ascii="Times New Roman" w:hAnsi="Times New Roman" w:cs="Times New Roman"/>
+                <w:sz w:val="24"/>
+                <w:szCs w:val="24"/>
+              </w:rPr>
+              <w:t xml:space="preserve">de um micro controlador </w:t>
+            </w:r>
+            <w:r>
+              <w:rPr>
+                <w:rFonts w:ascii="Times New Roman" w:hAnsi="Times New Roman" w:cs="Times New Roman"/>
+                <w:sz w:val="24"/>
+                <w:szCs w:val="24"/>
+              </w:rPr>
+              <w:t xml:space="preserve">ou do administrador </w:t>
             </w:r>
             <w:r>
               <w:rPr>
@@ -2236,8 +2391,125 @@
               </w:rPr>
               <w:t xml:space="preserve"> foram alterados corretamente no sistema.</w:t>
             </w:r>
-            <w:bookmarkStart w:id="14" w:name="_GoBack"/>
-            <w:bookmarkEnd w:id="14"/>
+          </w:p>
+        </w:tc>
+      </w:tr>
+      <w:tr>
+        <w:tc>
+          <w:tcPr>
+            <w:tcW w:w="747" w:type="dxa"/>
+            <w:tcBorders>
+              <w:top w:val="single" w:sz="4" w:space="0" w:color="00000A"/>
+              <w:left w:val="single" w:sz="4" w:space="0" w:color="00000A"/>
+              <w:bottom w:val="single" w:sz="4" w:space="0" w:color="00000A"/>
+              <w:right w:val="single" w:sz="4" w:space="0" w:color="00000A"/>
+            </w:tcBorders>
+            <w:shd w:val="clear" w:color="auto" w:fill="auto"/>
+            <w:tcMar>
+              <w:left w:w="108" w:type="dxa"/>
+            </w:tcMar>
+          </w:tcPr>
+          <w:p>
+            <w:pPr>
+              <w:spacing w:after="0"/>
+              <w:jc w:val="center"/>
+              <w:rPr>
+                <w:rFonts w:ascii="Times New Roman" w:hAnsi="Times New Roman" w:cs="Times New Roman"/>
+                <w:sz w:val="24"/>
+                <w:szCs w:val="24"/>
+              </w:rPr>
+            </w:pPr>
+            <w:r>
+              <w:rPr>
+                <w:rFonts w:ascii="Times New Roman" w:hAnsi="Times New Roman" w:cs="Times New Roman"/>
+                <w:sz w:val="24"/>
+                <w:szCs w:val="24"/>
+              </w:rPr>
+              <w:t>M11</w:t>
+            </w:r>
+          </w:p>
+        </w:tc>
+        <w:tc>
+          <w:tcPr>
+            <w:tcW w:w="2442" w:type="dxa"/>
+            <w:tcBorders>
+              <w:top w:val="single" w:sz="4" w:space="0" w:color="00000A"/>
+              <w:left w:val="single" w:sz="4" w:space="0" w:color="00000A"/>
+              <w:bottom w:val="single" w:sz="4" w:space="0" w:color="00000A"/>
+              <w:right w:val="single" w:sz="4" w:space="0" w:color="00000A"/>
+            </w:tcBorders>
+            <w:shd w:val="clear" w:color="auto" w:fill="auto"/>
+            <w:tcMar>
+              <w:left w:w="108" w:type="dxa"/>
+            </w:tcMar>
+          </w:tcPr>
+          <w:p>
+            <w:pPr>
+              <w:spacing w:after="0"/>
+              <w:rPr>
+                <w:rFonts w:ascii="Times New Roman" w:hAnsi="Times New Roman" w:cs="Times New Roman"/>
+                <w:sz w:val="24"/>
+                <w:szCs w:val="24"/>
+              </w:rPr>
+            </w:pPr>
+            <w:r>
+              <w:rPr>
+                <w:rFonts w:ascii="Times New Roman" w:hAnsi="Times New Roman" w:cs="Times New Roman"/>
+                <w:sz w:val="24"/>
+                <w:szCs w:val="24"/>
+              </w:rPr>
+              <w:t>Dados atualizados com sucesso!</w:t>
+            </w:r>
+          </w:p>
+        </w:tc>
+        <w:tc>
+          <w:tcPr>
+            <w:tcW w:w="6098" w:type="dxa"/>
+            <w:tcBorders>
+              <w:top w:val="single" w:sz="4" w:space="0" w:color="00000A"/>
+              <w:left w:val="single" w:sz="4" w:space="0" w:color="00000A"/>
+              <w:bottom w:val="single" w:sz="4" w:space="0" w:color="00000A"/>
+              <w:right w:val="single" w:sz="4" w:space="0" w:color="00000A"/>
+            </w:tcBorders>
+            <w:shd w:val="clear" w:color="auto" w:fill="auto"/>
+            <w:tcMar>
+              <w:left w:w="108" w:type="dxa"/>
+            </w:tcMar>
+          </w:tcPr>
+          <w:p>
+            <w:pPr>
+              <w:spacing w:after="0"/>
+              <w:jc w:val="both"/>
+              <w:rPr>
+                <w:rFonts w:ascii="Times New Roman" w:hAnsi="Times New Roman" w:cs="Times New Roman"/>
+                <w:sz w:val="24"/>
+                <w:szCs w:val="24"/>
+              </w:rPr>
+            </w:pPr>
+            <w:r>
+              <w:rPr>
+                <w:rFonts w:ascii="Times New Roman" w:hAnsi="Times New Roman" w:cs="Times New Roman"/>
+                <w:sz w:val="24"/>
+                <w:szCs w:val="24"/>
+              </w:rPr>
+              <w:t>Informa que os dados d</w:t>
+            </w:r>
+            <w:r>
+              <w:rPr>
+                <w:rFonts w:ascii="Times New Roman" w:hAnsi="Times New Roman" w:cs="Times New Roman"/>
+                <w:sz w:val="24"/>
+                <w:szCs w:val="24"/>
+              </w:rPr>
+              <w:t>o administrador</w:t>
+            </w:r>
+            <w:r>
+              <w:rPr>
+                <w:rFonts w:ascii="Times New Roman" w:hAnsi="Times New Roman" w:cs="Times New Roman"/>
+                <w:sz w:val="24"/>
+                <w:szCs w:val="24"/>
+              </w:rPr>
+              <w:t xml:space="preserve"> foram alterados corretamente no sistema.</w:t>
+            </w:r>
           </w:p>
         </w:tc>
       </w:tr>
@@ -3808,7 +4080,7 @@
 </file>
 
 <file path=customXml/itemProps1.xml><?xml version="1.0" encoding="utf-8"?>
-<ds:datastoreItem xmlns:ds="http://schemas.openxmlformats.org/officeDocument/2006/customXml" ds:itemID="{01066DA6-1DBE-4AFC-B94E-0E6F854E3C60}">
+<ds:datastoreItem xmlns:ds="http://schemas.openxmlformats.org/officeDocument/2006/customXml" ds:itemID="{1A8EA79C-A03C-41A1-8ABA-541D8054CC58}">
   <ds:schemaRefs>
     <ds:schemaRef ds:uri="http://schemas.openxmlformats.org/officeDocument/2006/bibliography"/>
   </ds:schemaRefs>

</xml_diff>

<commit_message>
Especificação do requisito funcional RF32
</commit_message>
<xml_diff>
--- a/Docs/Documentos de Especificação de Requisitos/Mensagens.docx
+++ b/Docs/Documentos de Especificação de Requisitos/Mensagens.docx
@@ -538,10 +538,42 @@
                 <w:color w:val="000000"/>
                 <w:sz w:val="24"/>
               </w:rPr>
-              <w:t>Adição da mensagem M11.</w:t>
+              <w:t>Adição da</w:t>
+            </w:r>
+            <w:r>
+              <w:rPr>
+                <w:rFonts w:ascii="Times New Roman" w:hAnsi="Times New Roman" w:cs="Times New Roman"/>
+                <w:color w:val="000000"/>
+                <w:sz w:val="24"/>
+              </w:rPr>
+              <w:t>s mensagens</w:t>
+            </w:r>
+            <w:r>
+              <w:rPr>
+                <w:rFonts w:ascii="Times New Roman" w:hAnsi="Times New Roman" w:cs="Times New Roman"/>
+                <w:color w:val="000000"/>
+                <w:sz w:val="24"/>
+              </w:rPr>
+              <w:t xml:space="preserve"> M11</w:t>
+            </w:r>
+            <w:r>
+              <w:rPr>
+                <w:rFonts w:ascii="Times New Roman" w:hAnsi="Times New Roman" w:cs="Times New Roman"/>
+                <w:color w:val="000000"/>
+                <w:sz w:val="24"/>
+              </w:rPr>
+              <w:t xml:space="preserve"> e M12</w:t>
             </w:r>
             <w:bookmarkStart w:id="0" w:name="_GoBack"/>
             <w:bookmarkEnd w:id="0"/>
+            <w:r>
+              <w:rPr>
+                <w:rFonts w:ascii="Times New Roman" w:hAnsi="Times New Roman" w:cs="Times New Roman"/>
+                <w:color w:val="000000"/>
+                <w:sz w:val="24"/>
+              </w:rPr>
+              <w:t>.</w:t>
+            </w:r>
           </w:p>
         </w:tc>
         <w:tc>
@@ -2509,6 +2541,157 @@
                 <w:szCs w:val="24"/>
               </w:rPr>
               <w:t xml:space="preserve"> foram alterados corretamente no sistema.</w:t>
+            </w:r>
+          </w:p>
+        </w:tc>
+      </w:tr>
+      <w:tr>
+        <w:tc>
+          <w:tcPr>
+            <w:tcW w:w="747" w:type="dxa"/>
+            <w:tcBorders>
+              <w:top w:val="single" w:sz="4" w:space="0" w:color="00000A"/>
+              <w:left w:val="single" w:sz="4" w:space="0" w:color="00000A"/>
+              <w:bottom w:val="single" w:sz="4" w:space="0" w:color="00000A"/>
+              <w:right w:val="single" w:sz="4" w:space="0" w:color="00000A"/>
+            </w:tcBorders>
+            <w:shd w:val="clear" w:color="auto" w:fill="auto"/>
+            <w:tcMar>
+              <w:left w:w="108" w:type="dxa"/>
+            </w:tcMar>
+          </w:tcPr>
+          <w:p>
+            <w:pPr>
+              <w:spacing w:after="0"/>
+              <w:jc w:val="center"/>
+              <w:rPr>
+                <w:rFonts w:ascii="Times New Roman" w:hAnsi="Times New Roman" w:cs="Times New Roman"/>
+                <w:sz w:val="24"/>
+                <w:szCs w:val="24"/>
+              </w:rPr>
+            </w:pPr>
+            <w:r>
+              <w:rPr>
+                <w:rFonts w:ascii="Times New Roman" w:hAnsi="Times New Roman" w:cs="Times New Roman"/>
+                <w:sz w:val="24"/>
+                <w:szCs w:val="24"/>
+              </w:rPr>
+              <w:t>M12</w:t>
+            </w:r>
+          </w:p>
+        </w:tc>
+        <w:tc>
+          <w:tcPr>
+            <w:tcW w:w="2442" w:type="dxa"/>
+            <w:tcBorders>
+              <w:top w:val="single" w:sz="4" w:space="0" w:color="00000A"/>
+              <w:left w:val="single" w:sz="4" w:space="0" w:color="00000A"/>
+              <w:bottom w:val="single" w:sz="4" w:space="0" w:color="00000A"/>
+              <w:right w:val="single" w:sz="4" w:space="0" w:color="00000A"/>
+            </w:tcBorders>
+            <w:shd w:val="clear" w:color="auto" w:fill="auto"/>
+            <w:tcMar>
+              <w:left w:w="108" w:type="dxa"/>
+            </w:tcMar>
+          </w:tcPr>
+          <w:p>
+            <w:pPr>
+              <w:spacing w:after="0"/>
+              <w:rPr>
+                <w:rFonts w:ascii="Times New Roman" w:hAnsi="Times New Roman" w:cs="Times New Roman"/>
+                <w:sz w:val="24"/>
+                <w:szCs w:val="24"/>
+              </w:rPr>
+            </w:pPr>
+            <w:r>
+              <w:rPr>
+                <w:rFonts w:ascii="Times New Roman" w:hAnsi="Times New Roman" w:cs="Times New Roman"/>
+                <w:sz w:val="24"/>
+                <w:szCs w:val="24"/>
+              </w:rPr>
+              <w:t>Senha alterada com sucesso!</w:t>
+            </w:r>
+          </w:p>
+        </w:tc>
+        <w:tc>
+          <w:tcPr>
+            <w:tcW w:w="6098" w:type="dxa"/>
+            <w:tcBorders>
+              <w:top w:val="single" w:sz="4" w:space="0" w:color="00000A"/>
+              <w:left w:val="single" w:sz="4" w:space="0" w:color="00000A"/>
+              <w:bottom w:val="single" w:sz="4" w:space="0" w:color="00000A"/>
+              <w:right w:val="single" w:sz="4" w:space="0" w:color="00000A"/>
+            </w:tcBorders>
+            <w:shd w:val="clear" w:color="auto" w:fill="auto"/>
+            <w:tcMar>
+              <w:left w:w="108" w:type="dxa"/>
+            </w:tcMar>
+          </w:tcPr>
+          <w:p>
+            <w:pPr>
+              <w:spacing w:after="0"/>
+              <w:jc w:val="both"/>
+              <w:rPr>
+                <w:rFonts w:ascii="Times New Roman" w:hAnsi="Times New Roman" w:cs="Times New Roman"/>
+                <w:sz w:val="24"/>
+                <w:szCs w:val="24"/>
+              </w:rPr>
+            </w:pPr>
+            <w:r>
+              <w:rPr>
+                <w:rFonts w:ascii="Times New Roman" w:hAnsi="Times New Roman" w:cs="Times New Roman"/>
+                <w:sz w:val="24"/>
+                <w:szCs w:val="24"/>
+              </w:rPr>
+              <w:t xml:space="preserve">Informa que </w:t>
+            </w:r>
+            <w:r>
+              <w:rPr>
+                <w:rFonts w:ascii="Times New Roman" w:hAnsi="Times New Roman" w:cs="Times New Roman"/>
+                <w:sz w:val="24"/>
+                <w:szCs w:val="24"/>
+              </w:rPr>
+              <w:t xml:space="preserve">a senha </w:t>
+            </w:r>
+            <w:r>
+              <w:rPr>
+                <w:rFonts w:ascii="Times New Roman" w:hAnsi="Times New Roman" w:cs="Times New Roman"/>
+                <w:sz w:val="24"/>
+                <w:szCs w:val="24"/>
+              </w:rPr>
+              <w:t>d</w:t>
+            </w:r>
+            <w:r>
+              <w:rPr>
+                <w:rFonts w:ascii="Times New Roman" w:hAnsi="Times New Roman" w:cs="Times New Roman"/>
+                <w:sz w:val="24"/>
+                <w:szCs w:val="24"/>
+              </w:rPr>
+              <w:t>o administrador</w:t>
+            </w:r>
+            <w:r>
+              <w:rPr>
+                <w:rFonts w:ascii="Times New Roman" w:hAnsi="Times New Roman" w:cs="Times New Roman"/>
+                <w:sz w:val="24"/>
+                <w:szCs w:val="24"/>
+              </w:rPr>
+              <w:t xml:space="preserve"> </w:t>
+            </w:r>
+            <w:r>
+              <w:rPr>
+                <w:rFonts w:ascii="Times New Roman" w:hAnsi="Times New Roman" w:cs="Times New Roman"/>
+                <w:sz w:val="24"/>
+                <w:szCs w:val="24"/>
+              </w:rPr>
+              <w:t>ou do gerente de salas foi alterada</w:t>
+            </w:r>
+            <w:r>
+              <w:rPr>
+                <w:rFonts w:ascii="Times New Roman" w:hAnsi="Times New Roman" w:cs="Times New Roman"/>
+                <w:sz w:val="24"/>
+                <w:szCs w:val="24"/>
+              </w:rPr>
+              <w:t xml:space="preserve"> corretamente no sistema.</w:t>
             </w:r>
           </w:p>
         </w:tc>
@@ -4080,7 +4263,7 @@
 </file>
 
 <file path=customXml/itemProps1.xml><?xml version="1.0" encoding="utf-8"?>
-<ds:datastoreItem xmlns:ds="http://schemas.openxmlformats.org/officeDocument/2006/customXml" ds:itemID="{1A8EA79C-A03C-41A1-8ABA-541D8054CC58}">
+<ds:datastoreItem xmlns:ds="http://schemas.openxmlformats.org/officeDocument/2006/customXml" ds:itemID="{0B410D2D-6012-4536-ABD2-F1EEE29A1FDD}">
   <ds:schemaRefs>
     <ds:schemaRef ds:uri="http://schemas.openxmlformats.org/officeDocument/2006/bibliography"/>
   </ds:schemaRefs>

</xml_diff>

<commit_message>
Especificação do Requisito Funcional RF16
</commit_message>
<xml_diff>
--- a/Docs/Documentos de Especificação de Requisitos/Mensagens.docx
+++ b/Docs/Documentos de Especificação de Requisitos/Mensagens.docx
@@ -564,8 +564,6 @@
               </w:rPr>
               <w:t xml:space="preserve"> e M12</w:t>
             </w:r>
-            <w:bookmarkStart w:id="0" w:name="_GoBack"/>
-            <w:bookmarkEnd w:id="0"/>
             <w:r>
               <w:rPr>
                 <w:rFonts w:ascii="Times New Roman" w:hAnsi="Times New Roman" w:cs="Times New Roman"/>
@@ -1017,11 +1015,11 @@
           <w:rFonts w:cs="Times New Roman"/>
         </w:rPr>
       </w:pPr>
-      <w:bookmarkStart w:id="1" w:name="__RefHeading__1157_1606645963"/>
-      <w:bookmarkStart w:id="2" w:name="_Toc415476867"/>
-      <w:bookmarkStart w:id="3" w:name="_Toc416436803"/>
+      <w:bookmarkStart w:id="0" w:name="__RefHeading__1157_1606645963"/>
+      <w:bookmarkStart w:id="1" w:name="_Toc415476867"/>
+      <w:bookmarkStart w:id="2" w:name="_Toc416436803"/>
+      <w:bookmarkEnd w:id="0"/>
       <w:bookmarkEnd w:id="1"/>
-      <w:bookmarkEnd w:id="2"/>
       <w:r>
         <w:rPr>
           <w:rFonts w:cs="Times New Roman"/>
@@ -1029,7 +1027,7 @@
         <w:lastRenderedPageBreak/>
         <w:t>Descrição</w:t>
       </w:r>
-      <w:bookmarkEnd w:id="3"/>
+      <w:bookmarkEnd w:id="2"/>
     </w:p>
     <w:p>
       <w:pPr>
@@ -1068,17 +1066,18 @@
           <w:shd w:val="clear" w:color="auto" w:fill="CCCCCC"/>
         </w:rPr>
       </w:pPr>
-      <w:bookmarkStart w:id="4" w:name="__RefHeading__1159_1606645963"/>
-      <w:bookmarkStart w:id="5" w:name="_Toc415476868"/>
-      <w:bookmarkStart w:id="6" w:name="__RefHeading__1161_1606645963"/>
-      <w:bookmarkStart w:id="7" w:name="_Toc415476869"/>
-      <w:bookmarkStart w:id="8" w:name="__RefHeading__1163_1606645963"/>
-      <w:bookmarkStart w:id="9" w:name="_Toc415476870"/>
-      <w:bookmarkStart w:id="10" w:name="__RefHeading__1165_1606645963"/>
-      <w:bookmarkStart w:id="11" w:name="_Toc415476871"/>
-      <w:bookmarkStart w:id="12" w:name="__RefHeading__1167_1606645963"/>
-      <w:bookmarkStart w:id="13" w:name="_Toc415476872"/>
-      <w:bookmarkStart w:id="14" w:name="_Toc416436804"/>
+      <w:bookmarkStart w:id="3" w:name="__RefHeading__1159_1606645963"/>
+      <w:bookmarkStart w:id="4" w:name="_Toc415476868"/>
+      <w:bookmarkStart w:id="5" w:name="__RefHeading__1161_1606645963"/>
+      <w:bookmarkStart w:id="6" w:name="_Toc415476869"/>
+      <w:bookmarkStart w:id="7" w:name="__RefHeading__1163_1606645963"/>
+      <w:bookmarkStart w:id="8" w:name="_Toc415476870"/>
+      <w:bookmarkStart w:id="9" w:name="__RefHeading__1165_1606645963"/>
+      <w:bookmarkStart w:id="10" w:name="_Toc415476871"/>
+      <w:bookmarkStart w:id="11" w:name="__RefHeading__1167_1606645963"/>
+      <w:bookmarkStart w:id="12" w:name="_Toc415476872"/>
+      <w:bookmarkStart w:id="13" w:name="_Toc416436804"/>
+      <w:bookmarkEnd w:id="3"/>
       <w:bookmarkEnd w:id="4"/>
       <w:bookmarkEnd w:id="5"/>
       <w:bookmarkEnd w:id="6"/>
@@ -1088,7 +1087,6 @@
       <w:bookmarkEnd w:id="10"/>
       <w:bookmarkEnd w:id="11"/>
       <w:bookmarkEnd w:id="12"/>
-      <w:bookmarkEnd w:id="13"/>
       <w:r>
         <w:rPr>
           <w:rFonts w:cs="Times New Roman"/>
@@ -1096,7 +1094,7 @@
         </w:rPr>
         <w:t>Mensagens</w:t>
       </w:r>
-      <w:bookmarkEnd w:id="14"/>
+      <w:bookmarkEnd w:id="13"/>
     </w:p>
     <w:tbl>
       <w:tblPr>
@@ -1847,23 +1845,13 @@
                 <w:szCs w:val="24"/>
               </w:rPr>
             </w:pPr>
-            <w:proofErr w:type="spellStart"/>
-            <w:r>
-              <w:rPr>
-                <w:rFonts w:ascii="Times New Roman" w:hAnsi="Times New Roman" w:cs="Times New Roman"/>
-                <w:sz w:val="24"/>
-                <w:szCs w:val="24"/>
-              </w:rPr>
-              <w:t>Login</w:t>
-            </w:r>
-            <w:proofErr w:type="spellEnd"/>
-            <w:r>
-              <w:rPr>
-                <w:rFonts w:ascii="Times New Roman" w:hAnsi="Times New Roman" w:cs="Times New Roman"/>
-                <w:sz w:val="24"/>
-                <w:szCs w:val="24"/>
-              </w:rPr>
-              <w:t xml:space="preserve"> e/ou Senha Inválido(s)!</w:t>
+            <w:r>
+              <w:rPr>
+                <w:rFonts w:ascii="Times New Roman" w:hAnsi="Times New Roman" w:cs="Times New Roman"/>
+                <w:sz w:val="24"/>
+                <w:szCs w:val="24"/>
+              </w:rPr>
+              <w:t>Login e/ou Senha Inválido(s)!</w:t>
             </w:r>
           </w:p>
         </w:tc>
@@ -2693,6 +2681,111 @@
               </w:rPr>
               <w:t xml:space="preserve"> corretamente no sistema.</w:t>
             </w:r>
+          </w:p>
+        </w:tc>
+      </w:tr>
+      <w:tr>
+        <w:tc>
+          <w:tcPr>
+            <w:tcW w:w="747" w:type="dxa"/>
+            <w:tcBorders>
+              <w:top w:val="single" w:sz="4" w:space="0" w:color="00000A"/>
+              <w:left w:val="single" w:sz="4" w:space="0" w:color="00000A"/>
+              <w:bottom w:val="single" w:sz="4" w:space="0" w:color="00000A"/>
+              <w:right w:val="single" w:sz="4" w:space="0" w:color="00000A"/>
+            </w:tcBorders>
+            <w:shd w:val="clear" w:color="auto" w:fill="auto"/>
+            <w:tcMar>
+              <w:left w:w="108" w:type="dxa"/>
+            </w:tcMar>
+          </w:tcPr>
+          <w:p>
+            <w:pPr>
+              <w:spacing w:after="0"/>
+              <w:jc w:val="center"/>
+              <w:rPr>
+                <w:rFonts w:ascii="Times New Roman" w:hAnsi="Times New Roman" w:cs="Times New Roman"/>
+                <w:sz w:val="24"/>
+                <w:szCs w:val="24"/>
+              </w:rPr>
+            </w:pPr>
+            <w:r>
+              <w:rPr>
+                <w:rFonts w:ascii="Times New Roman" w:hAnsi="Times New Roman" w:cs="Times New Roman"/>
+                <w:sz w:val="24"/>
+                <w:szCs w:val="24"/>
+              </w:rPr>
+              <w:t>M13</w:t>
+            </w:r>
+          </w:p>
+        </w:tc>
+        <w:tc>
+          <w:tcPr>
+            <w:tcW w:w="2442" w:type="dxa"/>
+            <w:tcBorders>
+              <w:top w:val="single" w:sz="4" w:space="0" w:color="00000A"/>
+              <w:left w:val="single" w:sz="4" w:space="0" w:color="00000A"/>
+              <w:bottom w:val="single" w:sz="4" w:space="0" w:color="00000A"/>
+              <w:right w:val="single" w:sz="4" w:space="0" w:color="00000A"/>
+            </w:tcBorders>
+            <w:shd w:val="clear" w:color="auto" w:fill="auto"/>
+            <w:tcMar>
+              <w:left w:w="108" w:type="dxa"/>
+            </w:tcMar>
+          </w:tcPr>
+          <w:p>
+            <w:pPr>
+              <w:spacing w:after="0"/>
+              <w:rPr>
+                <w:rFonts w:ascii="Times New Roman" w:hAnsi="Times New Roman" w:cs="Times New Roman"/>
+                <w:sz w:val="24"/>
+                <w:szCs w:val="24"/>
+              </w:rPr>
+            </w:pPr>
+            <w:r>
+              <w:rPr>
+                <w:rFonts w:ascii="Times New Roman" w:hAnsi="Times New Roman" w:cs="Times New Roman"/>
+                <w:sz w:val="24"/>
+                <w:szCs w:val="24"/>
+              </w:rPr>
+              <w:t>Não há registros para o período informado!</w:t>
+            </w:r>
+          </w:p>
+        </w:tc>
+        <w:tc>
+          <w:tcPr>
+            <w:tcW w:w="6098" w:type="dxa"/>
+            <w:tcBorders>
+              <w:top w:val="single" w:sz="4" w:space="0" w:color="00000A"/>
+              <w:left w:val="single" w:sz="4" w:space="0" w:color="00000A"/>
+              <w:bottom w:val="single" w:sz="4" w:space="0" w:color="00000A"/>
+              <w:right w:val="single" w:sz="4" w:space="0" w:color="00000A"/>
+            </w:tcBorders>
+            <w:shd w:val="clear" w:color="auto" w:fill="auto"/>
+            <w:tcMar>
+              <w:left w:w="108" w:type="dxa"/>
+            </w:tcMar>
+          </w:tcPr>
+          <w:p>
+            <w:pPr>
+              <w:spacing w:after="0"/>
+              <w:jc w:val="both"/>
+              <w:rPr>
+                <w:rFonts w:ascii="Times New Roman" w:hAnsi="Times New Roman" w:cs="Times New Roman"/>
+                <w:sz w:val="24"/>
+                <w:szCs w:val="24"/>
+              </w:rPr>
+            </w:pPr>
+            <w:r>
+              <w:rPr>
+                <w:rFonts w:ascii="Times New Roman" w:hAnsi="Times New Roman" w:cs="Times New Roman"/>
+                <w:sz w:val="24"/>
+                <w:szCs w:val="24"/>
+              </w:rPr>
+              <w:t>Informa o usuário que o sistema não encontrou registros de consumo para emissão de relatório para o período informado.</w:t>
+            </w:r>
+            <w:bookmarkStart w:id="14" w:name="_GoBack"/>
+            <w:bookmarkEnd w:id="14"/>
           </w:p>
         </w:tc>
       </w:tr>
@@ -4263,7 +4356,7 @@
 </file>
 
 <file path=customXml/itemProps1.xml><?xml version="1.0" encoding="utf-8"?>
-<ds:datastoreItem xmlns:ds="http://schemas.openxmlformats.org/officeDocument/2006/customXml" ds:itemID="{0B410D2D-6012-4536-ABD2-F1EEE29A1FDD}">
+<ds:datastoreItem xmlns:ds="http://schemas.openxmlformats.org/officeDocument/2006/customXml" ds:itemID="{7AE3FED7-89BF-4DD1-B390-F8F39B0EAE39}">
   <ds:schemaRefs>
     <ds:schemaRef ds:uri="http://schemas.openxmlformats.org/officeDocument/2006/bibliography"/>
   </ds:schemaRefs>

</xml_diff>